<commit_message>
modified:   1-MANUSCRITO/MARKDOWN/artigo.docx 	modified:   1-MANUSCRITO/MARKDOWN/template.docx
</commit_message>
<xml_diff>
--- a/1-MANUSCRITO/MARKDOWN/template.docx
+++ b/1-MANUSCRITO/MARKDOWN/template.docx
@@ -185,7 +185,23 @@
         <w:pStyle w:val="p1a"/>
       </w:pPr>
       <w:r>
-        <w:t>Please note that the first paragraph of a section or subsection is not indented. The first paragraphs that follows a table, figure, equation etc. does not have an indent, either.</w:t>
+        <w:t xml:space="preserve">Please note that the first paragraph of a section or subsection is not indented. The first paragraphs that </w:t>
+      </w:r>
+      <w:proofErr w:type="gramStart"/>
+      <w:r>
+        <w:t>follows</w:t>
+      </w:r>
+      <w:proofErr w:type="gramEnd"/>
+      <w:r>
+        <w:t xml:space="preserve"> a table, figure, equation etc. </w:t>
+      </w:r>
+      <w:proofErr w:type="gramStart"/>
+      <w:r>
+        <w:t>does</w:t>
+      </w:r>
+      <w:proofErr w:type="gramEnd"/>
+      <w:r>
+        <w:t xml:space="preserve"> not have an indent, either.</w:t>
       </w:r>
     </w:p>
     <w:p>
@@ -1013,7 +1029,6 @@
           <w:noProof/>
           <w:lang w:val="de-DE" w:eastAsia="de-DE"/>
         </w:rPr>
-        <w:lastRenderedPageBreak/>
         <w:drawing>
           <wp:inline distT="0" distB="0" distL="0" distR="0" wp14:anchorId="2A31D28E" wp14:editId="2A31D28F">
             <wp:extent cx="4392930" cy="1859266"/>
@@ -1039,6 +1054,7 @@
         <w:rPr>
           <w:b/>
         </w:rPr>
+        <w:lastRenderedPageBreak/>
         <w:t xml:space="preserve">Fig. </w:t>
       </w:r>
       <w:r>
@@ -1173,10 +1189,10 @@
       <w:headerReference w:type="even" r:id="rId9"/>
       <w:headerReference w:type="default" r:id="rId10"/>
       <w:pgSz w:w="11906" w:h="16838" w:code="9"/>
-      <w:pgMar w:top="2948" w:right="2494" w:bottom="2948" w:left="2494" w:header="2381" w:footer="2324" w:gutter="0"/>
+      <w:pgMar w:top="1417" w:right="1701" w:bottom="1417" w:left="1701" w:header="2381" w:footer="2324" w:gutter="0"/>
       <w:cols w:space="227"/>
       <w:titlePg/>
-      <w:docGrid w:linePitch="240"/>
+      <w:docGrid w:linePitch="272"/>
     </w:sectPr>
   </w:body>
 </w:document>

</xml_diff>